<commit_message>
adds Limanda aspera to all DB per Anna's email
</commit_message>
<xml_diff>
--- a/DADA2/Ref-DB/2025-DB additons.docx
+++ b/DADA2/Ref-DB/2025-DB additons.docx
@@ -257,6 +257,9 @@
     <w:p>
       <w:pPr>
         <w:ind w:left="360" w:firstLine="360"/>
+        <w:rPr>
+          <w:color w:val="EE0000"/>
+        </w:rPr>
       </w:pPr>
       <w:r>
         <w:rPr>
@@ -271,6 +274,213 @@
         </w:rPr>
         <w:t>added 2 sequences from BLAST</w:t>
       </w:r>
+    </w:p>
+    <w:p>
+      <w:pPr>
+        <w:pStyle w:val="ListParagraph"/>
+        <w:numPr>
+          <w:ilvl w:val="0"/>
+          <w:numId w:val="5"/>
+        </w:numPr>
+      </w:pPr>
+      <w:r>
+        <w:t xml:space="preserve">Add </w:t>
+      </w:r>
+      <w:r>
+        <w:t>Arctic flounder, </w:t>
+      </w:r>
+      <w:r>
+        <w:rPr>
+          <w:i/>
+          <w:iCs/>
+        </w:rPr>
+        <w:t>Pleuronectes glacialis</w:t>
+      </w:r>
+    </w:p>
+    <w:p>
+      <w:pPr>
+        <w:ind w:left="720"/>
+        <w:rPr>
+          <w:b/>
+          <w:bCs/>
+          <w:color w:val="4EA72E" w:themeColor="accent6"/>
+        </w:rPr>
+      </w:pPr>
+      <w:r>
+        <w:rPr>
+          <w:b/>
+          <w:bCs/>
+          <w:i/>
+          <w:iCs/>
+        </w:rPr>
+        <w:t> </w:t>
+      </w:r>
+      <w:r>
+        <w:rPr>
+          <w:b/>
+          <w:bCs/>
+          <w:i/>
+          <w:iCs/>
+        </w:rPr>
+        <w:t>-</w:t>
+      </w:r>
+      <w:r>
+        <w:rPr>
+          <w:b/>
+          <w:bCs/>
+          <w:i/>
+          <w:iCs/>
+          <w:color w:val="4EA72E" w:themeColor="accent6"/>
+        </w:rPr>
+        <w:t xml:space="preserve"> </w:t>
+      </w:r>
+      <w:r>
+        <w:rPr>
+          <w:b/>
+          <w:bCs/>
+          <w:color w:val="4EA72E" w:themeColor="accent6"/>
+        </w:rPr>
+        <w:t>done</w:t>
+      </w:r>
+    </w:p>
+    <w:p>
+      <w:pPr>
+        <w:numPr>
+          <w:ilvl w:val="0"/>
+          <w:numId w:val="5"/>
+        </w:numPr>
+        <w:shd w:val="clear" w:color="auto" w:fill="FFFFFF"/>
+        <w:spacing w:after="0" w:line="240" w:lineRule="auto"/>
+        <w:rPr>
+          <w:rFonts w:ascii="Arial" w:eastAsia="Times New Roman" w:hAnsi="Arial" w:cs="Arial"/>
+          <w:color w:val="222222"/>
+          <w:kern w:val="0"/>
+          <w14:ligatures w14:val="none"/>
+        </w:rPr>
+      </w:pPr>
+      <w:r>
+        <w:rPr>
+          <w:rFonts w:ascii="Arial" w:eastAsia="Times New Roman" w:hAnsi="Arial" w:cs="Arial"/>
+          <w:color w:val="222222"/>
+          <w:kern w:val="0"/>
+          <w14:ligatures w14:val="none"/>
+        </w:rPr>
+        <w:t xml:space="preserve">Add </w:t>
+      </w:r>
+      <w:r>
+        <w:rPr>
+          <w:rFonts w:ascii="Arial" w:eastAsia="Times New Roman" w:hAnsi="Arial" w:cs="Arial"/>
+          <w:color w:val="222222"/>
+          <w:kern w:val="0"/>
+          <w14:ligatures w14:val="none"/>
+        </w:rPr>
+        <w:t>Alaska plaice, </w:t>
+      </w:r>
+      <w:r>
+        <w:rPr>
+          <w:rFonts w:ascii="Arial" w:eastAsia="Times New Roman" w:hAnsi="Arial" w:cs="Arial"/>
+          <w:i/>
+          <w:iCs/>
+          <w:color w:val="222222"/>
+          <w:kern w:val="0"/>
+          <w14:ligatures w14:val="none"/>
+        </w:rPr>
+        <w:t xml:space="preserve">Pleuronectes </w:t>
+      </w:r>
+      <w:proofErr w:type="spellStart"/>
+      <w:r>
+        <w:rPr>
+          <w:rFonts w:ascii="Arial" w:eastAsia="Times New Roman" w:hAnsi="Arial" w:cs="Arial"/>
+          <w:i/>
+          <w:iCs/>
+          <w:color w:val="222222"/>
+          <w:kern w:val="0"/>
+          <w14:ligatures w14:val="none"/>
+        </w:rPr>
+        <w:t>quadrituberculatus</w:t>
+      </w:r>
+      <w:proofErr w:type="spellEnd"/>
+      <w:r>
+        <w:rPr>
+          <w:rFonts w:ascii="Arial" w:eastAsia="Times New Roman" w:hAnsi="Arial" w:cs="Arial"/>
+          <w:i/>
+          <w:iCs/>
+          <w:color w:val="222222"/>
+          <w:kern w:val="0"/>
+          <w14:ligatures w14:val="none"/>
+        </w:rPr>
+        <w:t> </w:t>
+      </w:r>
+    </w:p>
+    <w:p>
+      <w:pPr>
+        <w:shd w:val="clear" w:color="auto" w:fill="FFFFFF"/>
+        <w:spacing w:after="0" w:line="240" w:lineRule="auto"/>
+        <w:ind w:left="720"/>
+        <w:rPr>
+          <w:rFonts w:ascii="Arial" w:eastAsia="Times New Roman" w:hAnsi="Arial" w:cs="Arial"/>
+          <w:color w:val="222222"/>
+          <w:kern w:val="0"/>
+          <w14:ligatures w14:val="none"/>
+        </w:rPr>
+      </w:pPr>
+      <w:r>
+        <w:rPr>
+          <w:rFonts w:ascii="Arial" w:eastAsia="Times New Roman" w:hAnsi="Arial" w:cs="Arial"/>
+          <w:color w:val="222222"/>
+          <w:kern w:val="0"/>
+          <w14:ligatures w14:val="none"/>
+        </w:rPr>
+        <w:t xml:space="preserve">- </w:t>
+      </w:r>
+      <w:r>
+        <w:rPr>
+          <w:rFonts w:ascii="Arial" w:eastAsia="Times New Roman" w:hAnsi="Arial" w:cs="Arial"/>
+          <w:i/>
+          <w:iCs/>
+          <w:color w:val="4EA72E"/>
+          <w:kern w:val="0"/>
+          <w14:ligatures w14:val="none"/>
+        </w:rPr>
+        <w:t>(</w:t>
+      </w:r>
+      <w:r>
+        <w:rPr>
+          <w:rFonts w:ascii="Arial" w:eastAsia="Times New Roman" w:hAnsi="Arial" w:cs="Arial"/>
+          <w:b/>
+          <w:bCs/>
+          <w:i/>
+          <w:iCs/>
+          <w:color w:val="4EA72E"/>
+          <w:kern w:val="0"/>
+          <w14:ligatures w14:val="none"/>
+        </w:rPr>
+        <w:t>should be in all three databases</w:t>
+      </w:r>
+      <w:r>
+        <w:rPr>
+          <w:rFonts w:ascii="Arial" w:eastAsia="Times New Roman" w:hAnsi="Arial" w:cs="Arial"/>
+          <w:i/>
+          <w:iCs/>
+          <w:color w:val="4EA72E"/>
+          <w:kern w:val="0"/>
+          <w14:ligatures w14:val="none"/>
+        </w:rPr>
+        <w:t>)</w:t>
+      </w:r>
+    </w:p>
+    <w:p>
+      <w:pPr>
+        <w:shd w:val="clear" w:color="auto" w:fill="FFFFFF"/>
+        <w:spacing w:after="0" w:line="240" w:lineRule="auto"/>
+        <w:ind w:left="720"/>
+        <w:rPr>
+          <w:rFonts w:ascii="Arial" w:eastAsia="Times New Roman" w:hAnsi="Arial" w:cs="Arial"/>
+          <w:color w:val="222222"/>
+          <w:kern w:val="0"/>
+          <w14:ligatures w14:val="none"/>
+        </w:rPr>
+      </w:pPr>
     </w:p>
     <w:p>
       <w:r>
@@ -462,6 +672,9 @@
     <w:p>
       <w:pPr>
         <w:pStyle w:val="ListParagraph"/>
+        <w:rPr>
+          <w:color w:val="EE0000"/>
+        </w:rPr>
       </w:pPr>
       <w:r>
         <w:rPr>
@@ -476,6 +689,192 @@
         </w:rPr>
         <w:t>added 2 sequences from BLAST</w:t>
       </w:r>
+    </w:p>
+    <w:p>
+      <w:pPr>
+        <w:pStyle w:val="ListParagraph"/>
+        <w:numPr>
+          <w:ilvl w:val="0"/>
+          <w:numId w:val="10"/>
+        </w:numPr>
+      </w:pPr>
+      <w:r>
+        <w:t xml:space="preserve">Add </w:t>
+      </w:r>
+      <w:r>
+        <w:t>Arctic flounder, </w:t>
+      </w:r>
+      <w:r>
+        <w:rPr>
+          <w:i/>
+          <w:iCs/>
+        </w:rPr>
+        <w:t>Pleuronectes glacialis</w:t>
+      </w:r>
+    </w:p>
+    <w:p>
+      <w:pPr>
+        <w:ind w:left="720"/>
+      </w:pPr>
+      <w:r>
+        <w:rPr>
+          <w:b/>
+          <w:bCs/>
+          <w:i/>
+          <w:iCs/>
+        </w:rPr>
+        <w:t> </w:t>
+      </w:r>
+      <w:r>
+        <w:rPr>
+          <w:b/>
+          <w:bCs/>
+          <w:i/>
+          <w:iCs/>
+        </w:rPr>
+        <w:t>-</w:t>
+      </w:r>
+      <w:r>
+        <w:rPr>
+          <w:b/>
+          <w:bCs/>
+          <w:i/>
+          <w:iCs/>
+          <w:color w:val="4EA72E" w:themeColor="accent6"/>
+        </w:rPr>
+        <w:t xml:space="preserve"> </w:t>
+      </w:r>
+      <w:r>
+        <w:rPr>
+          <w:b/>
+          <w:bCs/>
+          <w:color w:val="4EA72E" w:themeColor="accent6"/>
+        </w:rPr>
+        <w:t>done</w:t>
+      </w:r>
+    </w:p>
+    <w:p>
+      <w:pPr>
+        <w:pStyle w:val="ListParagraph"/>
+        <w:numPr>
+          <w:ilvl w:val="0"/>
+          <w:numId w:val="10"/>
+        </w:numPr>
+        <w:shd w:val="clear" w:color="auto" w:fill="FFFFFF"/>
+        <w:spacing w:after="0" w:line="240" w:lineRule="auto"/>
+        <w:rPr>
+          <w:rFonts w:ascii="Arial" w:eastAsia="Times New Roman" w:hAnsi="Arial" w:cs="Arial"/>
+          <w:color w:val="222222"/>
+          <w:kern w:val="0"/>
+          <w14:ligatures w14:val="none"/>
+        </w:rPr>
+      </w:pPr>
+      <w:r>
+        <w:rPr>
+          <w:rFonts w:ascii="Arial" w:eastAsia="Times New Roman" w:hAnsi="Arial" w:cs="Arial"/>
+          <w:color w:val="222222"/>
+          <w:kern w:val="0"/>
+          <w14:ligatures w14:val="none"/>
+        </w:rPr>
+        <w:t>Add Alaska plaice, </w:t>
+      </w:r>
+      <w:r>
+        <w:rPr>
+          <w:rFonts w:ascii="Arial" w:eastAsia="Times New Roman" w:hAnsi="Arial" w:cs="Arial"/>
+          <w:i/>
+          <w:iCs/>
+          <w:color w:val="222222"/>
+          <w:kern w:val="0"/>
+          <w14:ligatures w14:val="none"/>
+        </w:rPr>
+        <w:t xml:space="preserve">Pleuronectes </w:t>
+      </w:r>
+      <w:proofErr w:type="spellStart"/>
+      <w:r>
+        <w:rPr>
+          <w:rFonts w:ascii="Arial" w:eastAsia="Times New Roman" w:hAnsi="Arial" w:cs="Arial"/>
+          <w:i/>
+          <w:iCs/>
+          <w:color w:val="222222"/>
+          <w:kern w:val="0"/>
+          <w14:ligatures w14:val="none"/>
+        </w:rPr>
+        <w:t>quadrituberculatus</w:t>
+      </w:r>
+      <w:proofErr w:type="spellEnd"/>
+      <w:r>
+        <w:rPr>
+          <w:rFonts w:ascii="Arial" w:eastAsia="Times New Roman" w:hAnsi="Arial" w:cs="Arial"/>
+          <w:i/>
+          <w:iCs/>
+          <w:color w:val="222222"/>
+          <w:kern w:val="0"/>
+          <w14:ligatures w14:val="none"/>
+        </w:rPr>
+        <w:t> </w:t>
+      </w:r>
+    </w:p>
+    <w:p>
+      <w:pPr>
+        <w:shd w:val="clear" w:color="auto" w:fill="FFFFFF"/>
+        <w:spacing w:after="0" w:line="240" w:lineRule="auto"/>
+        <w:ind w:left="720"/>
+        <w:rPr>
+          <w:rFonts w:ascii="Arial" w:eastAsia="Times New Roman" w:hAnsi="Arial" w:cs="Arial"/>
+          <w:color w:val="222222"/>
+          <w:kern w:val="0"/>
+          <w14:ligatures w14:val="none"/>
+        </w:rPr>
+      </w:pPr>
+      <w:r>
+        <w:rPr>
+          <w:rFonts w:ascii="Arial" w:eastAsia="Times New Roman" w:hAnsi="Arial" w:cs="Arial"/>
+          <w:color w:val="222222"/>
+          <w:kern w:val="0"/>
+          <w14:ligatures w14:val="none"/>
+        </w:rPr>
+        <w:t xml:space="preserve">- </w:t>
+      </w:r>
+      <w:r>
+        <w:rPr>
+          <w:rFonts w:ascii="Arial" w:eastAsia="Times New Roman" w:hAnsi="Arial" w:cs="Arial"/>
+          <w:i/>
+          <w:iCs/>
+          <w:color w:val="4EA72E"/>
+          <w:kern w:val="0"/>
+          <w14:ligatures w14:val="none"/>
+        </w:rPr>
+        <w:t>(</w:t>
+      </w:r>
+      <w:r>
+        <w:rPr>
+          <w:rFonts w:ascii="Arial" w:eastAsia="Times New Roman" w:hAnsi="Arial" w:cs="Arial"/>
+          <w:b/>
+          <w:bCs/>
+          <w:i/>
+          <w:iCs/>
+          <w:color w:val="4EA72E"/>
+          <w:kern w:val="0"/>
+          <w14:ligatures w14:val="none"/>
+        </w:rPr>
+        <w:t>should be in all three databases</w:t>
+      </w:r>
+      <w:r>
+        <w:rPr>
+          <w:rFonts w:ascii="Arial" w:eastAsia="Times New Roman" w:hAnsi="Arial" w:cs="Arial"/>
+          <w:i/>
+          <w:iCs/>
+          <w:color w:val="4EA72E"/>
+          <w:kern w:val="0"/>
+          <w14:ligatures w14:val="none"/>
+        </w:rPr>
+        <w:t>)</w:t>
+      </w:r>
+    </w:p>
+    <w:p>
+      <w:pPr>
+        <w:pStyle w:val="ListParagraph"/>
+      </w:pPr>
     </w:p>
     <w:p>
       <w:r>
@@ -553,6 +952,7 @@
         </w:numPr>
       </w:pPr>
       <w:r>
+        <w:lastRenderedPageBreak/>
         <w:t>remove Rex sole (</w:t>
       </w:r>
       <w:proofErr w:type="spellStart"/>
@@ -799,7 +1199,6 @@
           <w:i/>
           <w:iCs/>
         </w:rPr>
-        <w:lastRenderedPageBreak/>
         <w:t xml:space="preserve">– </w:t>
       </w:r>
       <w:r>
@@ -1286,6 +1685,7 @@
           <w:i/>
           <w:iCs/>
         </w:rPr>
+        <w:lastRenderedPageBreak/>
         <w:t xml:space="preserve">– </w:t>
       </w:r>
       <w:r>
@@ -1588,6 +1988,119 @@
     </w:lvl>
   </w:abstractNum>
   <w:abstractNum w:abstractNumId="1" w15:restartNumberingAfterBreak="0">
+    <w:nsid w:val="0DEA6EC9"/>
+    <w:multiLevelType w:val="multilevel"/>
+    <w:tmpl w:val="D9425B3C"/>
+    <w:lvl w:ilvl="0">
+      <w:start w:val="4"/>
+      <w:numFmt w:val="decimal"/>
+      <w:lvlText w:val="%1."/>
+      <w:lvlJc w:val="left"/>
+      <w:pPr>
+        <w:tabs>
+          <w:tab w:val="num" w:pos="720"/>
+        </w:tabs>
+        <w:ind w:left="720" w:hanging="360"/>
+      </w:pPr>
+    </w:lvl>
+    <w:lvl w:ilvl="1" w:tentative="1">
+      <w:start w:val="1"/>
+      <w:numFmt w:val="decimal"/>
+      <w:lvlText w:val="%2."/>
+      <w:lvlJc w:val="left"/>
+      <w:pPr>
+        <w:tabs>
+          <w:tab w:val="num" w:pos="1440"/>
+        </w:tabs>
+        <w:ind w:left="1440" w:hanging="360"/>
+      </w:pPr>
+    </w:lvl>
+    <w:lvl w:ilvl="2" w:tentative="1">
+      <w:start w:val="1"/>
+      <w:numFmt w:val="decimal"/>
+      <w:lvlText w:val="%3."/>
+      <w:lvlJc w:val="left"/>
+      <w:pPr>
+        <w:tabs>
+          <w:tab w:val="num" w:pos="2160"/>
+        </w:tabs>
+        <w:ind w:left="2160" w:hanging="360"/>
+      </w:pPr>
+    </w:lvl>
+    <w:lvl w:ilvl="3" w:tentative="1">
+      <w:start w:val="1"/>
+      <w:numFmt w:val="decimal"/>
+      <w:lvlText w:val="%4."/>
+      <w:lvlJc w:val="left"/>
+      <w:pPr>
+        <w:tabs>
+          <w:tab w:val="num" w:pos="2880"/>
+        </w:tabs>
+        <w:ind w:left="2880" w:hanging="360"/>
+      </w:pPr>
+    </w:lvl>
+    <w:lvl w:ilvl="4" w:tentative="1">
+      <w:start w:val="1"/>
+      <w:numFmt w:val="decimal"/>
+      <w:lvlText w:val="%5."/>
+      <w:lvlJc w:val="left"/>
+      <w:pPr>
+        <w:tabs>
+          <w:tab w:val="num" w:pos="3600"/>
+        </w:tabs>
+        <w:ind w:left="3600" w:hanging="360"/>
+      </w:pPr>
+    </w:lvl>
+    <w:lvl w:ilvl="5" w:tentative="1">
+      <w:start w:val="1"/>
+      <w:numFmt w:val="decimal"/>
+      <w:lvlText w:val="%6."/>
+      <w:lvlJc w:val="left"/>
+      <w:pPr>
+        <w:tabs>
+          <w:tab w:val="num" w:pos="4320"/>
+        </w:tabs>
+        <w:ind w:left="4320" w:hanging="360"/>
+      </w:pPr>
+    </w:lvl>
+    <w:lvl w:ilvl="6" w:tentative="1">
+      <w:start w:val="1"/>
+      <w:numFmt w:val="decimal"/>
+      <w:lvlText w:val="%7."/>
+      <w:lvlJc w:val="left"/>
+      <w:pPr>
+        <w:tabs>
+          <w:tab w:val="num" w:pos="5040"/>
+        </w:tabs>
+        <w:ind w:left="5040" w:hanging="360"/>
+      </w:pPr>
+    </w:lvl>
+    <w:lvl w:ilvl="7" w:tentative="1">
+      <w:start w:val="1"/>
+      <w:numFmt w:val="decimal"/>
+      <w:lvlText w:val="%8."/>
+      <w:lvlJc w:val="left"/>
+      <w:pPr>
+        <w:tabs>
+          <w:tab w:val="num" w:pos="5760"/>
+        </w:tabs>
+        <w:ind w:left="5760" w:hanging="360"/>
+      </w:pPr>
+    </w:lvl>
+    <w:lvl w:ilvl="8" w:tentative="1">
+      <w:start w:val="1"/>
+      <w:numFmt w:val="decimal"/>
+      <w:lvlText w:val="%9."/>
+      <w:lvlJc w:val="left"/>
+      <w:pPr>
+        <w:tabs>
+          <w:tab w:val="num" w:pos="6480"/>
+        </w:tabs>
+        <w:ind w:left="6480" w:hanging="360"/>
+      </w:pPr>
+    </w:lvl>
+  </w:abstractNum>
+  <w:abstractNum w:abstractNumId="2" w15:restartNumberingAfterBreak="0">
     <w:nsid w:val="35954ED3"/>
     <w:multiLevelType w:val="multilevel"/>
     <w:tmpl w:val="9E72F4EA"/>
@@ -1700,7 +2213,7 @@
       </w:pPr>
     </w:lvl>
   </w:abstractNum>
-  <w:abstractNum w:abstractNumId="2" w15:restartNumberingAfterBreak="0">
+  <w:abstractNum w:abstractNumId="3" w15:restartNumberingAfterBreak="0">
     <w:nsid w:val="3D581DAD"/>
     <w:multiLevelType w:val="hybridMultilevel"/>
     <w:tmpl w:val="342CFCCE"/>
@@ -1789,7 +2302,120 @@
       </w:pPr>
     </w:lvl>
   </w:abstractNum>
-  <w:abstractNum w:abstractNumId="3" w15:restartNumberingAfterBreak="0">
+  <w:abstractNum w:abstractNumId="4" w15:restartNumberingAfterBreak="0">
+    <w:nsid w:val="406065A5"/>
+    <w:multiLevelType w:val="multilevel"/>
+    <w:tmpl w:val="8A429A32"/>
+    <w:lvl w:ilvl="0">
+      <w:start w:val="2"/>
+      <w:numFmt w:val="decimal"/>
+      <w:lvlText w:val="%1."/>
+      <w:lvlJc w:val="left"/>
+      <w:pPr>
+        <w:tabs>
+          <w:tab w:val="num" w:pos="720"/>
+        </w:tabs>
+        <w:ind w:left="720" w:hanging="360"/>
+      </w:pPr>
+    </w:lvl>
+    <w:lvl w:ilvl="1" w:tentative="1">
+      <w:start w:val="1"/>
+      <w:numFmt w:val="decimal"/>
+      <w:lvlText w:val="%2."/>
+      <w:lvlJc w:val="left"/>
+      <w:pPr>
+        <w:tabs>
+          <w:tab w:val="num" w:pos="1440"/>
+        </w:tabs>
+        <w:ind w:left="1440" w:hanging="360"/>
+      </w:pPr>
+    </w:lvl>
+    <w:lvl w:ilvl="2" w:tentative="1">
+      <w:start w:val="1"/>
+      <w:numFmt w:val="decimal"/>
+      <w:lvlText w:val="%3."/>
+      <w:lvlJc w:val="left"/>
+      <w:pPr>
+        <w:tabs>
+          <w:tab w:val="num" w:pos="2160"/>
+        </w:tabs>
+        <w:ind w:left="2160" w:hanging="360"/>
+      </w:pPr>
+    </w:lvl>
+    <w:lvl w:ilvl="3" w:tentative="1">
+      <w:start w:val="1"/>
+      <w:numFmt w:val="decimal"/>
+      <w:lvlText w:val="%4."/>
+      <w:lvlJc w:val="left"/>
+      <w:pPr>
+        <w:tabs>
+          <w:tab w:val="num" w:pos="2880"/>
+        </w:tabs>
+        <w:ind w:left="2880" w:hanging="360"/>
+      </w:pPr>
+    </w:lvl>
+    <w:lvl w:ilvl="4" w:tentative="1">
+      <w:start w:val="1"/>
+      <w:numFmt w:val="decimal"/>
+      <w:lvlText w:val="%5."/>
+      <w:lvlJc w:val="left"/>
+      <w:pPr>
+        <w:tabs>
+          <w:tab w:val="num" w:pos="3600"/>
+        </w:tabs>
+        <w:ind w:left="3600" w:hanging="360"/>
+      </w:pPr>
+    </w:lvl>
+    <w:lvl w:ilvl="5" w:tentative="1">
+      <w:start w:val="1"/>
+      <w:numFmt w:val="decimal"/>
+      <w:lvlText w:val="%6."/>
+      <w:lvlJc w:val="left"/>
+      <w:pPr>
+        <w:tabs>
+          <w:tab w:val="num" w:pos="4320"/>
+        </w:tabs>
+        <w:ind w:left="4320" w:hanging="360"/>
+      </w:pPr>
+    </w:lvl>
+    <w:lvl w:ilvl="6" w:tentative="1">
+      <w:start w:val="1"/>
+      <w:numFmt w:val="decimal"/>
+      <w:lvlText w:val="%7."/>
+      <w:lvlJc w:val="left"/>
+      <w:pPr>
+        <w:tabs>
+          <w:tab w:val="num" w:pos="5040"/>
+        </w:tabs>
+        <w:ind w:left="5040" w:hanging="360"/>
+      </w:pPr>
+    </w:lvl>
+    <w:lvl w:ilvl="7" w:tentative="1">
+      <w:start w:val="1"/>
+      <w:numFmt w:val="decimal"/>
+      <w:lvlText w:val="%8."/>
+      <w:lvlJc w:val="left"/>
+      <w:pPr>
+        <w:tabs>
+          <w:tab w:val="num" w:pos="5760"/>
+        </w:tabs>
+        <w:ind w:left="5760" w:hanging="360"/>
+      </w:pPr>
+    </w:lvl>
+    <w:lvl w:ilvl="8" w:tentative="1">
+      <w:start w:val="1"/>
+      <w:numFmt w:val="decimal"/>
+      <w:lvlText w:val="%9."/>
+      <w:lvlJc w:val="left"/>
+      <w:pPr>
+        <w:tabs>
+          <w:tab w:val="num" w:pos="6480"/>
+        </w:tabs>
+        <w:ind w:left="6480" w:hanging="360"/>
+      </w:pPr>
+    </w:lvl>
+  </w:abstractNum>
+  <w:abstractNum w:abstractNumId="5" w15:restartNumberingAfterBreak="0">
     <w:nsid w:val="497F61DD"/>
     <w:multiLevelType w:val="multilevel"/>
     <w:tmpl w:val="31E4664E"/>
@@ -1902,7 +2528,7 @@
       </w:pPr>
     </w:lvl>
   </w:abstractNum>
-  <w:abstractNum w:abstractNumId="4" w15:restartNumberingAfterBreak="0">
+  <w:abstractNum w:abstractNumId="6" w15:restartNumberingAfterBreak="0">
     <w:nsid w:val="4C4B1C7D"/>
     <w:multiLevelType w:val="multilevel"/>
     <w:tmpl w:val="33F0CA7C"/>
@@ -2015,7 +2641,7 @@
       </w:pPr>
     </w:lvl>
   </w:abstractNum>
-  <w:abstractNum w:abstractNumId="5" w15:restartNumberingAfterBreak="0">
+  <w:abstractNum w:abstractNumId="7" w15:restartNumberingAfterBreak="0">
     <w:nsid w:val="54E10077"/>
     <w:multiLevelType w:val="multilevel"/>
     <w:tmpl w:val="28F255AC"/>
@@ -2128,7 +2754,7 @@
       </w:pPr>
     </w:lvl>
   </w:abstractNum>
-  <w:abstractNum w:abstractNumId="6" w15:restartNumberingAfterBreak="0">
+  <w:abstractNum w:abstractNumId="8" w15:restartNumberingAfterBreak="0">
     <w:nsid w:val="64305EB2"/>
     <w:multiLevelType w:val="multilevel"/>
     <w:tmpl w:val="3F0C170E"/>
@@ -2241,7 +2867,7 @@
       </w:pPr>
     </w:lvl>
   </w:abstractNum>
-  <w:abstractNum w:abstractNumId="7" w15:restartNumberingAfterBreak="0">
+  <w:abstractNum w:abstractNumId="9" w15:restartNumberingAfterBreak="0">
     <w:nsid w:val="6A911868"/>
     <w:multiLevelType w:val="multilevel"/>
     <w:tmpl w:val="F4A4F76A"/>
@@ -2354,7 +2980,7 @@
       </w:pPr>
     </w:lvl>
   </w:abstractNum>
-  <w:abstractNum w:abstractNumId="8" w15:restartNumberingAfterBreak="0">
+  <w:abstractNum w:abstractNumId="10" w15:restartNumberingAfterBreak="0">
     <w:nsid w:val="6BDB7C6F"/>
     <w:multiLevelType w:val="multilevel"/>
     <w:tmpl w:val="FDC4FA3C"/>
@@ -2467,7 +3093,7 @@
       </w:pPr>
     </w:lvl>
   </w:abstractNum>
-  <w:abstractNum w:abstractNumId="9" w15:restartNumberingAfterBreak="0">
+  <w:abstractNum w:abstractNumId="11" w15:restartNumberingAfterBreak="0">
     <w:nsid w:val="7A9D29AA"/>
     <w:multiLevelType w:val="multilevel"/>
     <w:tmpl w:val="57827B72"/>
@@ -2581,34 +3207,40 @@
     </w:lvl>
   </w:abstractNum>
   <w:num w:numId="1" w16cid:durableId="691762252">
-    <w:abstractNumId w:val="1"/>
+    <w:abstractNumId w:val="2"/>
   </w:num>
   <w:num w:numId="2" w16cid:durableId="823547130">
+    <w:abstractNumId w:val="9"/>
+  </w:num>
+  <w:num w:numId="3" w16cid:durableId="1150099430">
+    <w:abstractNumId w:val="6"/>
+  </w:num>
+  <w:num w:numId="4" w16cid:durableId="1881894305">
+    <w:abstractNumId w:val="8"/>
+  </w:num>
+  <w:num w:numId="5" w16cid:durableId="904336707">
+    <w:abstractNumId w:val="11"/>
+  </w:num>
+  <w:num w:numId="6" w16cid:durableId="1105735384">
+    <w:abstractNumId w:val="10"/>
+  </w:num>
+  <w:num w:numId="7" w16cid:durableId="199979914">
     <w:abstractNumId w:val="7"/>
   </w:num>
-  <w:num w:numId="3" w16cid:durableId="1150099430">
-    <w:abstractNumId w:val="4"/>
-  </w:num>
-  <w:num w:numId="4" w16cid:durableId="1881894305">
-    <w:abstractNumId w:val="6"/>
-  </w:num>
-  <w:num w:numId="5" w16cid:durableId="904336707">
-    <w:abstractNumId w:val="9"/>
-  </w:num>
-  <w:num w:numId="6" w16cid:durableId="1105735384">
-    <w:abstractNumId w:val="8"/>
-  </w:num>
-  <w:num w:numId="7" w16cid:durableId="199979914">
+  <w:num w:numId="8" w16cid:durableId="322048446">
     <w:abstractNumId w:val="5"/>
-  </w:num>
-  <w:num w:numId="8" w16cid:durableId="322048446">
-    <w:abstractNumId w:val="3"/>
   </w:num>
   <w:num w:numId="9" w16cid:durableId="2091537297">
     <w:abstractNumId w:val="0"/>
   </w:num>
   <w:num w:numId="10" w16cid:durableId="1746879462">
-    <w:abstractNumId w:val="2"/>
+    <w:abstractNumId w:val="3"/>
+  </w:num>
+  <w:num w:numId="11" w16cid:durableId="1866598398">
+    <w:abstractNumId w:val="4"/>
+  </w:num>
+  <w:num w:numId="12" w16cid:durableId="1172143112">
+    <w:abstractNumId w:val="1"/>
   </w:num>
 </w:numbering>
 </file>

</xml_diff>

<commit_message>
Adds code to separate 12S samples by regions
</commit_message>
<xml_diff>
--- a/DADA2/Ref-DB/2025-DB additons.docx
+++ b/DADA2/Ref-DB/2025-DB additons.docx
@@ -400,17 +400,6 @@
         <w:t>quadrituberculatus</w:t>
       </w:r>
       <w:proofErr w:type="spellEnd"/>
-      <w:r>
-        <w:rPr>
-          <w:rFonts w:ascii="Arial" w:eastAsia="Times New Roman" w:hAnsi="Arial" w:cs="Arial"/>
-          <w:i/>
-          <w:iCs/>
-          <w:color w:val="222222"/>
-          <w:kern w:val="0"/>
-          <w14:ligatures w14:val="none"/>
-        </w:rPr>
-        <w:t> </w:t>
-      </w:r>
     </w:p>
     <w:p>
       <w:pPr>
@@ -442,31 +431,7 @@
           <w:kern w:val="0"/>
           <w14:ligatures w14:val="none"/>
         </w:rPr>
-        <w:t>(</w:t>
-      </w:r>
-      <w:r>
-        <w:rPr>
-          <w:rFonts w:ascii="Arial" w:eastAsia="Times New Roman" w:hAnsi="Arial" w:cs="Arial"/>
-          <w:b/>
-          <w:bCs/>
-          <w:i/>
-          <w:iCs/>
-          <w:color w:val="4EA72E"/>
-          <w:kern w:val="0"/>
-          <w14:ligatures w14:val="none"/>
-        </w:rPr>
-        <w:t>should be in all three databases</w:t>
-      </w:r>
-      <w:r>
-        <w:rPr>
-          <w:rFonts w:ascii="Arial" w:eastAsia="Times New Roman" w:hAnsi="Arial" w:cs="Arial"/>
-          <w:i/>
-          <w:iCs/>
-          <w:color w:val="4EA72E"/>
-          <w:kern w:val="0"/>
-          <w14:ligatures w14:val="none"/>
-        </w:rPr>
-        <w:t>)</w:t>
+        <w:t>done</w:t>
       </w:r>
     </w:p>
     <w:p>
@@ -844,31 +809,7 @@
           <w:kern w:val="0"/>
           <w14:ligatures w14:val="none"/>
         </w:rPr>
-        <w:t>(</w:t>
-      </w:r>
-      <w:r>
-        <w:rPr>
-          <w:rFonts w:ascii="Arial" w:eastAsia="Times New Roman" w:hAnsi="Arial" w:cs="Arial"/>
-          <w:b/>
-          <w:bCs/>
-          <w:i/>
-          <w:iCs/>
-          <w:color w:val="4EA72E"/>
-          <w:kern w:val="0"/>
-          <w14:ligatures w14:val="none"/>
-        </w:rPr>
-        <w:t>should be in all three databases</w:t>
-      </w:r>
-      <w:r>
-        <w:rPr>
-          <w:rFonts w:ascii="Arial" w:eastAsia="Times New Roman" w:hAnsi="Arial" w:cs="Arial"/>
-          <w:i/>
-          <w:iCs/>
-          <w:color w:val="4EA72E"/>
-          <w:kern w:val="0"/>
-          <w14:ligatures w14:val="none"/>
-        </w:rPr>
-        <w:t>)</w:t>
+        <w:t>done</w:t>
       </w:r>
     </w:p>
     <w:p>
@@ -1309,6 +1250,9 @@
     <w:p>
       <w:pPr>
         <w:ind w:left="720"/>
+        <w:rPr>
+          <w:color w:val="EE0000"/>
+        </w:rPr>
       </w:pPr>
       <w:r>
         <w:rPr>
@@ -1334,6 +1278,39 @@
           <w:color w:val="EE0000"/>
         </w:rPr>
         <w:t xml:space="preserve"> sequences from BLAST</w:t>
+      </w:r>
+    </w:p>
+    <w:p>
+      <w:pPr>
+        <w:ind w:left="720"/>
+        <w:rPr>
+          <w:b/>
+          <w:bCs/>
+        </w:rPr>
+      </w:pPr>
+      <w:r>
+        <w:rPr>
+          <w:b/>
+          <w:bCs/>
+          <w:i/>
+          <w:iCs/>
+        </w:rPr>
+        <w:t>-</w:t>
+      </w:r>
+      <w:r>
+        <w:rPr>
+          <w:b/>
+          <w:bCs/>
+        </w:rPr>
+        <w:t xml:space="preserve"> </w:t>
+      </w:r>
+      <w:r>
+        <w:rPr>
+          <w:b/>
+          <w:bCs/>
+          <w:color w:val="4EA72E" w:themeColor="accent6"/>
+        </w:rPr>
+        <w:t>added to all three</w:t>
       </w:r>
     </w:p>
     <w:p>
@@ -1458,6 +1435,9 @@
     <w:p>
       <w:pPr>
         <w:ind w:left="720"/>
+        <w:rPr>
+          <w:color w:val="EE0000"/>
+        </w:rPr>
       </w:pPr>
       <w:r>
         <w:rPr>
@@ -1471,6 +1451,46 @@
           <w:color w:val="EE0000"/>
         </w:rPr>
         <w:t>added 2 sequences from BLAST</w:t>
+      </w:r>
+    </w:p>
+    <w:p>
+      <w:pPr>
+        <w:pStyle w:val="ListParagraph"/>
+        <w:numPr>
+          <w:ilvl w:val="0"/>
+          <w:numId w:val="13"/>
+        </w:numPr>
+        <w:rPr>
+          <w:b/>
+          <w:bCs/>
+          <w:color w:val="4EA72E" w:themeColor="accent6"/>
+        </w:rPr>
+      </w:pPr>
+      <w:r>
+        <w:rPr>
+          <w:b/>
+          <w:bCs/>
+          <w:color w:val="4EA72E" w:themeColor="accent6"/>
+        </w:rPr>
+        <w:t xml:space="preserve">added to s </w:t>
+      </w:r>
+      <w:proofErr w:type="spellStart"/>
+      <w:r>
+        <w:rPr>
+          <w:b/>
+          <w:bCs/>
+          <w:color w:val="4EA72E" w:themeColor="accent6"/>
+        </w:rPr>
+        <w:t>bering</w:t>
+      </w:r>
+      <w:proofErr w:type="spellEnd"/>
+      <w:r>
+        <w:rPr>
+          <w:b/>
+          <w:bCs/>
+          <w:color w:val="4EA72E" w:themeColor="accent6"/>
+        </w:rPr>
+        <w:t xml:space="preserve"> DB</w:t>
       </w:r>
     </w:p>
     <w:p>
@@ -1511,6 +1531,9 @@
     <w:p>
       <w:pPr>
         <w:ind w:left="720"/>
+        <w:rPr>
+          <w:color w:val="EE0000"/>
+        </w:rPr>
       </w:pPr>
       <w:r>
         <w:rPr>
@@ -1532,6 +1555,52 @@
           <w:color w:val="EE0000"/>
         </w:rPr>
         <w:t>already present</w:t>
+      </w:r>
+    </w:p>
+    <w:p>
+      <w:pPr>
+        <w:pStyle w:val="ListParagraph"/>
+        <w:numPr>
+          <w:ilvl w:val="0"/>
+          <w:numId w:val="13"/>
+        </w:numPr>
+        <w:rPr>
+          <w:b/>
+          <w:bCs/>
+          <w:color w:val="4EA72E" w:themeColor="accent6"/>
+        </w:rPr>
+      </w:pPr>
+      <w:r>
+        <w:rPr>
+          <w:b/>
+          <w:bCs/>
+          <w:i/>
+          <w:iCs/>
+          <w:color w:val="4EA72E" w:themeColor="accent6"/>
+        </w:rPr>
+        <w:t xml:space="preserve">Added to cook inlet and s </w:t>
+      </w:r>
+      <w:proofErr w:type="spellStart"/>
+      <w:r>
+        <w:rPr>
+          <w:b/>
+          <w:bCs/>
+          <w:i/>
+          <w:iCs/>
+          <w:color w:val="4EA72E" w:themeColor="accent6"/>
+        </w:rPr>
+        <w:t>bering</w:t>
+      </w:r>
+      <w:proofErr w:type="spellEnd"/>
+      <w:r>
+        <w:rPr>
+          <w:b/>
+          <w:bCs/>
+          <w:i/>
+          <w:iCs/>
+          <w:color w:val="4EA72E" w:themeColor="accent6"/>
+        </w:rPr>
+        <w:t xml:space="preserve"> DB</w:t>
       </w:r>
     </w:p>
     <w:p>
@@ -1564,6 +1633,9 @@
     <w:p>
       <w:pPr>
         <w:ind w:left="720"/>
+        <w:rPr>
+          <w:color w:val="EE0000"/>
+        </w:rPr>
       </w:pPr>
       <w:r>
         <w:rPr>
@@ -1577,6 +1649,53 @@
           <w:color w:val="EE0000"/>
         </w:rPr>
         <w:t>added 2 sequences from BLAST</w:t>
+      </w:r>
+    </w:p>
+    <w:p>
+      <w:pPr>
+        <w:pStyle w:val="ListParagraph"/>
+        <w:numPr>
+          <w:ilvl w:val="0"/>
+          <w:numId w:val="13"/>
+        </w:numPr>
+        <w:rPr>
+          <w:b/>
+          <w:bCs/>
+          <w:color w:val="4EA72E" w:themeColor="accent6"/>
+        </w:rPr>
+      </w:pPr>
+      <w:r>
+        <w:rPr>
+          <w:b/>
+          <w:bCs/>
+          <w:i/>
+          <w:iCs/>
+          <w:color w:val="4EA72E" w:themeColor="accent6"/>
+        </w:rPr>
+        <w:lastRenderedPageBreak/>
+        <w:t xml:space="preserve">Added to s </w:t>
+      </w:r>
+      <w:proofErr w:type="spellStart"/>
+      <w:r>
+        <w:rPr>
+          <w:b/>
+          <w:bCs/>
+          <w:i/>
+          <w:iCs/>
+          <w:color w:val="4EA72E" w:themeColor="accent6"/>
+        </w:rPr>
+        <w:t>bering</w:t>
+      </w:r>
+      <w:proofErr w:type="spellEnd"/>
+      <w:r>
+        <w:rPr>
+          <w:b/>
+          <w:bCs/>
+          <w:i/>
+          <w:iCs/>
+          <w:color w:val="4EA72E" w:themeColor="accent6"/>
+        </w:rPr>
+        <w:t xml:space="preserve"> DB</w:t>
       </w:r>
     </w:p>
     <w:p>
@@ -1618,19 +1737,37 @@
     <w:p>
       <w:pPr>
         <w:ind w:left="720"/>
-      </w:pPr>
-      <w:r>
-        <w:rPr>
-          <w:i/>
-          <w:iCs/>
+        <w:rPr>
+          <w:b/>
+          <w:bCs/>
+          <w:color w:val="4EA72E" w:themeColor="accent6"/>
+        </w:rPr>
+      </w:pPr>
+      <w:r>
+        <w:rPr>
+          <w:b/>
+          <w:bCs/>
+          <w:i/>
+          <w:iCs/>
+          <w:color w:val="4EA72E" w:themeColor="accent6"/>
         </w:rPr>
         <w:t xml:space="preserve"> – </w:t>
       </w:r>
       <w:r>
         <w:rPr>
-          <w:color w:val="EE0000"/>
+          <w:b/>
+          <w:bCs/>
+          <w:color w:val="4EA72E" w:themeColor="accent6"/>
         </w:rPr>
         <w:t>already present</w:t>
+      </w:r>
+      <w:r>
+        <w:rPr>
+          <w:b/>
+          <w:bCs/>
+          <w:color w:val="4EA72E" w:themeColor="accent6"/>
+        </w:rPr>
+        <w:t xml:space="preserve"> in all three</w:t>
       </w:r>
     </w:p>
     <w:p>
@@ -1679,20 +1816,88 @@
     <w:p>
       <w:pPr>
         <w:ind w:left="720"/>
-      </w:pPr>
-      <w:r>
-        <w:rPr>
-          <w:i/>
-          <w:iCs/>
-        </w:rPr>
-        <w:lastRenderedPageBreak/>
+        <w:rPr>
+          <w:b/>
+          <w:bCs/>
+          <w:color w:val="4EA72E" w:themeColor="accent6"/>
+        </w:rPr>
+      </w:pPr>
+      <w:r>
+        <w:rPr>
+          <w:b/>
+          <w:bCs/>
+          <w:i/>
+          <w:iCs/>
+          <w:color w:val="4EA72E" w:themeColor="accent6"/>
+        </w:rPr>
+        <w:t xml:space="preserve"> – </w:t>
+      </w:r>
+      <w:r>
+        <w:rPr>
+          <w:b/>
+          <w:bCs/>
+          <w:color w:val="4EA72E" w:themeColor="accent6"/>
+        </w:rPr>
+        <w:t>already present in all three</w:t>
+      </w:r>
+    </w:p>
+    <w:p>
+      <w:pPr>
+        <w:ind w:left="720"/>
+      </w:pPr>
+      <w:r>
+        <w:t>Starry flounder, </w:t>
+      </w:r>
+      <w:proofErr w:type="spellStart"/>
+      <w:r>
+        <w:rPr>
+          <w:i/>
+          <w:iCs/>
+        </w:rPr>
+        <w:t>Platichthys</w:t>
+      </w:r>
+      <w:proofErr w:type="spellEnd"/>
+      <w:r>
+        <w:rPr>
+          <w:i/>
+          <w:iCs/>
+        </w:rPr>
+        <w:t xml:space="preserve"> stellatus</w:t>
+      </w:r>
+      <w:r>
+        <w:rPr>
+          <w:i/>
+          <w:iCs/>
+        </w:rPr>
+        <w:t xml:space="preserve"> </w:t>
+      </w:r>
+    </w:p>
+    <w:p>
+      <w:pPr>
+        <w:pStyle w:val="ListParagraph"/>
+        <w:rPr>
+          <w:b/>
+          <w:bCs/>
+          <w:color w:val="4EA72E" w:themeColor="accent6"/>
+        </w:rPr>
+      </w:pPr>
+      <w:r>
+        <w:rPr>
+          <w:b/>
+          <w:bCs/>
+          <w:i/>
+          <w:iCs/>
+          <w:color w:val="4EA72E" w:themeColor="accent6"/>
+        </w:rPr>
         <w:t xml:space="preserve">– </w:t>
       </w:r>
       <w:r>
         <w:rPr>
-          <w:color w:val="EE0000"/>
-        </w:rPr>
-        <w:t>already present</w:t>
+          <w:b/>
+          <w:bCs/>
+          <w:color w:val="4EA72E" w:themeColor="accent6"/>
+        </w:rPr>
+        <w:t>already present in all three</w:t>
       </w:r>
     </w:p>
     <w:p>
@@ -1703,7 +1908,7 @@
         </w:numPr>
       </w:pPr>
       <w:r>
-        <w:t>Starry flounder, </w:t>
+        <w:t>Northern rock sole, </w:t>
       </w:r>
       <w:proofErr w:type="spellStart"/>
       <w:r>
@@ -1711,7 +1916,7 @@
           <w:i/>
           <w:iCs/>
         </w:rPr>
-        <w:t>Platichthys</w:t>
+        <w:t>Lepidopsetta</w:t>
       </w:r>
       <w:proofErr w:type="spellEnd"/>
       <w:r>
@@ -1719,32 +1924,51 @@
           <w:i/>
           <w:iCs/>
         </w:rPr>
-        <w:t xml:space="preserve"> stellatus</w:t>
-      </w:r>
-      <w:r>
-        <w:rPr>
-          <w:i/>
-          <w:iCs/>
-        </w:rPr>
         <w:t xml:space="preserve"> </w:t>
       </w:r>
-    </w:p>
-    <w:p>
-      <w:pPr>
-        <w:ind w:left="720"/>
-      </w:pPr>
-      <w:r>
-        <w:rPr>
-          <w:i/>
-          <w:iCs/>
-        </w:rPr>
-        <w:t xml:space="preserve">- </w:t>
-      </w:r>
-      <w:r>
-        <w:rPr>
-          <w:color w:val="EE0000"/>
-        </w:rPr>
-        <w:t>already present</w:t>
+      <w:proofErr w:type="spellStart"/>
+      <w:r>
+        <w:rPr>
+          <w:i/>
+          <w:iCs/>
+        </w:rPr>
+        <w:t>polyxystra</w:t>
+      </w:r>
+      <w:proofErr w:type="spellEnd"/>
+      <w:r>
+        <w:rPr>
+          <w:i/>
+          <w:iCs/>
+        </w:rPr>
+        <w:t xml:space="preserve"> </w:t>
+      </w:r>
+    </w:p>
+    <w:p>
+      <w:pPr>
+        <w:pStyle w:val="ListParagraph"/>
+        <w:rPr>
+          <w:b/>
+          <w:bCs/>
+          <w:color w:val="4EA72E" w:themeColor="accent6"/>
+        </w:rPr>
+      </w:pPr>
+      <w:r>
+        <w:rPr>
+          <w:b/>
+          <w:bCs/>
+          <w:i/>
+          <w:iCs/>
+          <w:color w:val="4EA72E" w:themeColor="accent6"/>
+        </w:rPr>
+        <w:t xml:space="preserve">– </w:t>
+      </w:r>
+      <w:r>
+        <w:rPr>
+          <w:b/>
+          <w:bCs/>
+          <w:color w:val="4EA72E" w:themeColor="accent6"/>
+        </w:rPr>
+        <w:t>already present in all three</w:t>
       </w:r>
     </w:p>
     <w:p>
@@ -1755,7 +1979,7 @@
         </w:numPr>
       </w:pPr>
       <w:r>
-        <w:t>Northern rock sole, </w:t>
+        <w:t>Longhead dab, </w:t>
       </w:r>
       <w:proofErr w:type="spellStart"/>
       <w:r>
@@ -1763,7 +1987,7 @@
           <w:i/>
           <w:iCs/>
         </w:rPr>
-        <w:t>Lepidopsetta</w:t>
+        <w:t>Limanda</w:t>
       </w:r>
       <w:proofErr w:type="spellEnd"/>
       <w:r>
@@ -1779,86 +2003,84 @@
           <w:i/>
           <w:iCs/>
         </w:rPr>
-        <w:t>polyxystra</w:t>
+        <w:t>proboscidea</w:t>
       </w:r>
       <w:proofErr w:type="spellEnd"/>
       <w:r>
-        <w:rPr>
-          <w:i/>
-          <w:iCs/>
-        </w:rPr>
         <w:t xml:space="preserve"> </w:t>
       </w:r>
     </w:p>
     <w:p>
       <w:pPr>
         <w:ind w:left="720"/>
-      </w:pPr>
-      <w:r>
-        <w:rPr>
-          <w:i/>
-          <w:iCs/>
-        </w:rPr>
+        <w:rPr>
+          <w:color w:val="EE0000"/>
+        </w:rPr>
+      </w:pPr>
+      <w:r>
         <w:t xml:space="preserve">– </w:t>
       </w:r>
       <w:r>
         <w:rPr>
           <w:color w:val="EE0000"/>
         </w:rPr>
-        <w:t>already present</w:t>
-      </w:r>
-    </w:p>
-    <w:p>
-      <w:pPr>
+        <w:t>added 2 sequences from BLAST</w:t>
+      </w:r>
+    </w:p>
+    <w:p>
+      <w:pPr>
+        <w:pStyle w:val="ListParagraph"/>
         <w:numPr>
           <w:ilvl w:val="0"/>
-          <w:numId w:val="8"/>
+          <w:numId w:val="13"/>
         </w:numPr>
-      </w:pPr>
-      <w:r>
-        <w:t>Longhead dab, </w:t>
+        <w:rPr>
+          <w:b/>
+          <w:bCs/>
+          <w:color w:val="4EA72E" w:themeColor="accent6"/>
+        </w:rPr>
+      </w:pPr>
+      <w:r>
+        <w:rPr>
+          <w:b/>
+          <w:bCs/>
+          <w:color w:val="4EA72E" w:themeColor="accent6"/>
+        </w:rPr>
+        <w:t>Add</w:t>
+      </w:r>
+      <w:r>
+        <w:rPr>
+          <w:b/>
+          <w:bCs/>
+          <w:color w:val="4EA72E" w:themeColor="accent6"/>
+        </w:rPr>
+        <w:t>ed</w:t>
+      </w:r>
+      <w:r>
+        <w:rPr>
+          <w:b/>
+          <w:bCs/>
+          <w:color w:val="4EA72E" w:themeColor="accent6"/>
+        </w:rPr>
+        <w:t xml:space="preserve"> to s </w:t>
       </w:r>
       <w:proofErr w:type="spellStart"/>
       <w:r>
         <w:rPr>
-          <w:i/>
-          <w:iCs/>
-        </w:rPr>
-        <w:t>Limanda</w:t>
+          <w:b/>
+          <w:bCs/>
+          <w:color w:val="4EA72E" w:themeColor="accent6"/>
+        </w:rPr>
+        <w:t>bering</w:t>
       </w:r>
       <w:proofErr w:type="spellEnd"/>
       <w:r>
         <w:rPr>
-          <w:i/>
-          <w:iCs/>
-        </w:rPr>
-        <w:t xml:space="preserve"> </w:t>
-      </w:r>
-      <w:proofErr w:type="spellStart"/>
-      <w:r>
-        <w:rPr>
-          <w:i/>
-          <w:iCs/>
-        </w:rPr>
-        <w:t>proboscidea</w:t>
-      </w:r>
-      <w:proofErr w:type="spellEnd"/>
-      <w:r>
-        <w:t xml:space="preserve"> </w:t>
-      </w:r>
-    </w:p>
-    <w:p>
-      <w:pPr>
-        <w:ind w:left="720"/>
-      </w:pPr>
-      <w:r>
-        <w:t xml:space="preserve">– </w:t>
-      </w:r>
-      <w:r>
-        <w:rPr>
-          <w:color w:val="EE0000"/>
-        </w:rPr>
-        <w:t>added 2 sequences from BLAST</w:t>
+          <w:b/>
+          <w:bCs/>
+          <w:color w:val="4EA72E" w:themeColor="accent6"/>
+        </w:rPr>
+        <w:t xml:space="preserve"> DB</w:t>
       </w:r>
     </w:p>
     <w:p/>
@@ -3094,6 +3316,119 @@
     </w:lvl>
   </w:abstractNum>
   <w:abstractNum w:abstractNumId="11" w15:restartNumberingAfterBreak="0">
+    <w:nsid w:val="6E4227B8"/>
+    <w:multiLevelType w:val="hybridMultilevel"/>
+    <w:tmpl w:val="FB6AA40E"/>
+    <w:lvl w:ilvl="0" w:tplc="A2120CF2">
+      <w:numFmt w:val="bullet"/>
+      <w:lvlText w:val="-"/>
+      <w:lvlJc w:val="left"/>
+      <w:pPr>
+        <w:ind w:left="1080" w:hanging="360"/>
+      </w:pPr>
+      <w:rPr>
+        <w:rFonts w:ascii="Aptos" w:eastAsiaTheme="minorHAnsi" w:hAnsi="Aptos" w:cstheme="minorBidi" w:hint="default"/>
+        <w:i/>
+      </w:rPr>
+    </w:lvl>
+    <w:lvl w:ilvl="1" w:tplc="04090003" w:tentative="1">
+      <w:start w:val="1"/>
+      <w:numFmt w:val="bullet"/>
+      <w:lvlText w:val="o"/>
+      <w:lvlJc w:val="left"/>
+      <w:pPr>
+        <w:ind w:left="1800" w:hanging="360"/>
+      </w:pPr>
+      <w:rPr>
+        <w:rFonts w:ascii="Courier New" w:hAnsi="Courier New" w:cs="Courier New" w:hint="default"/>
+      </w:rPr>
+    </w:lvl>
+    <w:lvl w:ilvl="2" w:tplc="04090005" w:tentative="1">
+      <w:start w:val="1"/>
+      <w:numFmt w:val="bullet"/>
+      <w:lvlText w:val=""/>
+      <w:lvlJc w:val="left"/>
+      <w:pPr>
+        <w:ind w:left="2520" w:hanging="360"/>
+      </w:pPr>
+      <w:rPr>
+        <w:rFonts w:ascii="Wingdings" w:hAnsi="Wingdings" w:hint="default"/>
+      </w:rPr>
+    </w:lvl>
+    <w:lvl w:ilvl="3" w:tplc="04090001" w:tentative="1">
+      <w:start w:val="1"/>
+      <w:numFmt w:val="bullet"/>
+      <w:lvlText w:val=""/>
+      <w:lvlJc w:val="left"/>
+      <w:pPr>
+        <w:ind w:left="3240" w:hanging="360"/>
+      </w:pPr>
+      <w:rPr>
+        <w:rFonts w:ascii="Symbol" w:hAnsi="Symbol" w:hint="default"/>
+      </w:rPr>
+    </w:lvl>
+    <w:lvl w:ilvl="4" w:tplc="04090003" w:tentative="1">
+      <w:start w:val="1"/>
+      <w:numFmt w:val="bullet"/>
+      <w:lvlText w:val="o"/>
+      <w:lvlJc w:val="left"/>
+      <w:pPr>
+        <w:ind w:left="3960" w:hanging="360"/>
+      </w:pPr>
+      <w:rPr>
+        <w:rFonts w:ascii="Courier New" w:hAnsi="Courier New" w:cs="Courier New" w:hint="default"/>
+      </w:rPr>
+    </w:lvl>
+    <w:lvl w:ilvl="5" w:tplc="04090005" w:tentative="1">
+      <w:start w:val="1"/>
+      <w:numFmt w:val="bullet"/>
+      <w:lvlText w:val=""/>
+      <w:lvlJc w:val="left"/>
+      <w:pPr>
+        <w:ind w:left="4680" w:hanging="360"/>
+      </w:pPr>
+      <w:rPr>
+        <w:rFonts w:ascii="Wingdings" w:hAnsi="Wingdings" w:hint="default"/>
+      </w:rPr>
+    </w:lvl>
+    <w:lvl w:ilvl="6" w:tplc="04090001" w:tentative="1">
+      <w:start w:val="1"/>
+      <w:numFmt w:val="bullet"/>
+      <w:lvlText w:val=""/>
+      <w:lvlJc w:val="left"/>
+      <w:pPr>
+        <w:ind w:left="5400" w:hanging="360"/>
+      </w:pPr>
+      <w:rPr>
+        <w:rFonts w:ascii="Symbol" w:hAnsi="Symbol" w:hint="default"/>
+      </w:rPr>
+    </w:lvl>
+    <w:lvl w:ilvl="7" w:tplc="04090003" w:tentative="1">
+      <w:start w:val="1"/>
+      <w:numFmt w:val="bullet"/>
+      <w:lvlText w:val="o"/>
+      <w:lvlJc w:val="left"/>
+      <w:pPr>
+        <w:ind w:left="6120" w:hanging="360"/>
+      </w:pPr>
+      <w:rPr>
+        <w:rFonts w:ascii="Courier New" w:hAnsi="Courier New" w:cs="Courier New" w:hint="default"/>
+      </w:rPr>
+    </w:lvl>
+    <w:lvl w:ilvl="8" w:tplc="04090005" w:tentative="1">
+      <w:start w:val="1"/>
+      <w:numFmt w:val="bullet"/>
+      <w:lvlText w:val=""/>
+      <w:lvlJc w:val="left"/>
+      <w:pPr>
+        <w:ind w:left="6840" w:hanging="360"/>
+      </w:pPr>
+      <w:rPr>
+        <w:rFonts w:ascii="Wingdings" w:hAnsi="Wingdings" w:hint="default"/>
+      </w:rPr>
+    </w:lvl>
+  </w:abstractNum>
+  <w:abstractNum w:abstractNumId="12" w15:restartNumberingAfterBreak="0">
     <w:nsid w:val="7A9D29AA"/>
     <w:multiLevelType w:val="multilevel"/>
     <w:tmpl w:val="57827B72"/>
@@ -3219,7 +3554,7 @@
     <w:abstractNumId w:val="8"/>
   </w:num>
   <w:num w:numId="5" w16cid:durableId="904336707">
-    <w:abstractNumId w:val="11"/>
+    <w:abstractNumId w:val="12"/>
   </w:num>
   <w:num w:numId="6" w16cid:durableId="1105735384">
     <w:abstractNumId w:val="10"/>
@@ -3241,6 +3576,9 @@
   </w:num>
   <w:num w:numId="12" w16cid:durableId="1172143112">
     <w:abstractNumId w:val="1"/>
+  </w:num>
+  <w:num w:numId="13" w16cid:durableId="937907147">
+    <w:abstractNumId w:val="11"/>
   </w:num>
 </w:numbering>
 </file>
@@ -3849,6 +4187,7 @@
   <w:style w:type="character" w:default="1" w:styleId="DefaultParagraphFont">
     <w:name w:val="Default Paragraph Font"/>
     <w:uiPriority w:val="1"/>
+    <w:semiHidden/>
     <w:unhideWhenUsed/>
   </w:style>
   <w:style w:type="table" w:default="1" w:styleId="TableNormal">

</xml_diff>

<commit_message>
finalizes first iteration of regional 12s code
</commit_message>
<xml_diff>
--- a/DADA2/Ref-DB/2025-DB additons.docx
+++ b/DADA2/Ref-DB/2025-DB additons.docx
@@ -18,22 +18,30 @@
         </w:rPr>
         <w:t>12S</w:t>
       </w:r>
-    </w:p>
-    <w:p>
-      <w:pPr>
-        <w:rPr>
-          <w:b/>
-          <w:bCs/>
-          <w:color w:val="0F9ED5" w:themeColor="accent4"/>
-        </w:rPr>
-      </w:pPr>
-      <w:r>
-        <w:rPr>
-          <w:b/>
-          <w:bCs/>
-          <w:color w:val="0F9ED5" w:themeColor="accent4"/>
-        </w:rPr>
-        <w:t>16S</w:t>
+      <w:r>
+        <w:rPr>
+          <w:b/>
+          <w:bCs/>
+          <w:color w:val="EE0000"/>
+        </w:rPr>
+        <w:t xml:space="preserve"> – first email</w:t>
+      </w:r>
+    </w:p>
+    <w:p>
+      <w:pPr>
+        <w:rPr>
+          <w:b/>
+          <w:bCs/>
+          <w:color w:val="4EA72E" w:themeColor="accent6"/>
+        </w:rPr>
+      </w:pPr>
+      <w:r>
+        <w:rPr>
+          <w:b/>
+          <w:bCs/>
+          <w:color w:val="4EA72E" w:themeColor="accent6"/>
+        </w:rPr>
+        <w:t>12S – additional comments</w:t>
       </w:r>
     </w:p>
     <w:p>

</xml_diff>